<commit_message>
[Sistemas de Tempo Real] Atualização do diário de Nova Cruz e correção no arquivo do trabalho dos trens.
</commit_message>
<xml_diff>
--- a/disciplinas/sistemas_de_tempo_real/trabalhos/trens/trens.docx
+++ b/disciplinas/sistemas_de_tempo_real/trabalhos/trens/trens.docx
@@ -104,13 +104,8 @@
               <w:jc w:val="center"/>
             </w:pPr>
             <w:r>
-              <w:t xml:space="preserve">Secretaria de Estado da Educação, da Cultural e dos Desportos – </w:t>
+              <w:t>Secretaria de Estado da Educação, da Cultural e dos Desportos – SECD</w:t>
             </w:r>
-            <w:proofErr w:type="gramStart"/>
-            <w:r>
-              <w:t>SECD</w:t>
-            </w:r>
-            <w:proofErr w:type="gramEnd"/>
           </w:p>
           <w:p>
             <w:pPr>
@@ -124,13 +119,8 @@
             <w:pPr>
               <w:jc w:val="center"/>
             </w:pPr>
-            <w:proofErr w:type="spellStart"/>
             <w:r>
-              <w:t>Pró-Reitoria</w:t>
-            </w:r>
-            <w:proofErr w:type="spellEnd"/>
-            <w:r>
-              <w:t xml:space="preserve"> de Ensino e Graduação – PROEG</w:t>
+              <w:t>Pró-Reitoria de Ensino e Graduação – PROEG</w:t>
             </w:r>
           </w:p>
           <w:p>
@@ -167,17 +157,8 @@
           <w:b/>
           <w:u w:val="single"/>
         </w:rPr>
-        <w:t xml:space="preserve">TRABALHO PRÁTICO DE </w:t>
-      </w:r>
-      <w:proofErr w:type="gramStart"/>
-      <w:r>
-        <w:rPr>
-          <w:b/>
-          <w:u w:val="single"/>
-        </w:rPr>
-        <w:t>IMPLEMENTAÇÃO</w:t>
-      </w:r>
-      <w:proofErr w:type="gramEnd"/>
+        <w:t>TRABALHO PRÁTICO DE IMPLEMENTAÇÃO</w:t>
+      </w:r>
     </w:p>
     <w:p>
       <w:pPr>
@@ -384,15 +365,7 @@
         <w:t xml:space="preserve"> com dimensões de</w:t>
       </w:r>
       <w:r>
-        <w:t xml:space="preserve"> 10 x </w:t>
-      </w:r>
-      <w:proofErr w:type="gramStart"/>
-      <w:r>
-        <w:t>6</w:t>
-      </w:r>
-      <w:proofErr w:type="gramEnd"/>
-      <w:r>
-        <w:t xml:space="preserve"> UC (UC = unidades de comprimento</w:t>
+        <w:t xml:space="preserve"> 10 x 6 UC (UC = unidades de comprimento</w:t>
       </w:r>
       <w:r>
         <w:t xml:space="preserve"> = metro, quilometro ... </w:t>
@@ -404,15 +377,7 @@
         <w:t>.</w:t>
       </w:r>
       <w:r>
-        <w:t xml:space="preserve"> Cada lado do retângulo da malha é formado por um ou dois ramos, sendo o ramo um trecho de linha ferroviária entre dois entroncamentos (junção de ramos). Cada trem sempre circula na </w:t>
-      </w:r>
-      <w:proofErr w:type="gramStart"/>
-      <w:r>
-        <w:t>mesma</w:t>
-      </w:r>
-      <w:proofErr w:type="gramEnd"/>
-      <w:r>
-        <w:t xml:space="preserve"> malha e não é possível colocar mais de um trem por malha, de </w:t>
+        <w:t xml:space="preserve"> Cada lado do retângulo da malha é formado por um ou dois ramos, sendo o ramo um trecho de linha ferroviária entre dois entroncamentos (junção de ramos). Cada trem sempre circula na mesma malha e não é possível colocar mais de um trem por malha, de </w:t>
       </w:r>
       <w:r>
         <w:t>tal modo que o número má</w:t>
@@ -471,15 +436,7 @@
         <w:jc w:val="both"/>
       </w:pPr>
       <w:r>
-        <w:t xml:space="preserve">Comprimento: cada trem pode ser composto por 1, 2 ou </w:t>
-      </w:r>
-      <w:proofErr w:type="gramStart"/>
-      <w:r>
-        <w:t>3</w:t>
-      </w:r>
-      <w:proofErr w:type="gramEnd"/>
-      <w:r>
-        <w:t xml:space="preserve"> vagões </w:t>
+        <w:t xml:space="preserve">Comprimento: cada trem pode ser composto por 1, 2 ou 3 vagões </w:t>
       </w:r>
       <w:r>
         <w:t>em que</w:t>
@@ -501,13 +458,8 @@
         <w:t>Velocidade: o trem pode trafegar com qualquer velocidade entre 0,5 e 2,0 UC/s</w:t>
       </w:r>
       <w:r>
-        <w:t xml:space="preserve">, </w:t>
-      </w:r>
-      <w:proofErr w:type="gramStart"/>
-      <w:r>
-        <w:t>inclusive</w:t>
-      </w:r>
-      <w:proofErr w:type="gramEnd"/>
+        <w:t>, inclusive</w:t>
+      </w:r>
     </w:p>
     <w:p>
       <w:pPr>
@@ -537,29 +489,15 @@
         <w:rPr>
           <w:b/>
         </w:rPr>
-        <w:t xml:space="preserve">até as </w:t>
-      </w:r>
-      <w:proofErr w:type="gramStart"/>
+        <w:t>até as 23:59h da data estabelecida</w:t>
+      </w:r>
+      <w:r>
+        <w:t xml:space="preserve"> em sala de aula. </w:t>
+      </w:r>
       <w:r>
         <w:rPr>
           <w:b/>
         </w:rPr>
-        <w:t>23:59</w:t>
-      </w:r>
-      <w:proofErr w:type="gramEnd"/>
-      <w:r>
-        <w:rPr>
-          <w:b/>
-        </w:rPr>
-        <w:t>h da data estabelecida</w:t>
-      </w:r>
-      <w:r>
-        <w:t xml:space="preserve"> em sala de aula. </w:t>
-      </w:r>
-      <w:r>
-        <w:rPr>
-          <w:b/>
-        </w:rPr>
         <w:t>Não haverá prorrogação deste prazo</w:t>
       </w:r>
       <w:r>
@@ -567,15 +505,7 @@
       </w:r>
       <w:r>
         <w:lastRenderedPageBreak/>
-        <w:t xml:space="preserve">trabalhos entregues a partir das </w:t>
-      </w:r>
-      <w:proofErr w:type="gramStart"/>
-      <w:r>
-        <w:t>00:00</w:t>
-      </w:r>
-      <w:proofErr w:type="gramEnd"/>
-      <w:r>
-        <w:t>h do dia seguinte àquele estabelecido, terão sua pontuação reduzida conforme equação abaixo:</w:t>
+        <w:t>trabalhos entregues a partir das 00:00h do dia seguinte àquele estabelecido, terão sua pontuação reduzida conforme equação abaixo:</w:t>
       </w:r>
     </w:p>
     <w:p>
@@ -751,19 +681,11 @@
           <w:rFonts w:eastAsiaTheme="minorEastAsia"/>
         </w:rPr>
       </w:pPr>
-      <w:proofErr w:type="gramStart"/>
       <w:r>
         <w:rPr>
           <w:rFonts w:eastAsiaTheme="minorEastAsia"/>
         </w:rPr>
-        <w:t>em</w:t>
-      </w:r>
-      <w:proofErr w:type="gramEnd"/>
-      <w:r>
-        <w:rPr>
-          <w:rFonts w:eastAsiaTheme="minorEastAsia"/>
-        </w:rPr>
-        <w:t xml:space="preserve"> que </w:t>
+        <w:t xml:space="preserve">em que </w:t>
       </w:r>
       <m:oMath>
         <m:sSub>
@@ -1060,23 +982,7 @@
         <w:jc w:val="both"/>
       </w:pPr>
       <w:r>
-        <w:t xml:space="preserve">Criar e destruir todas as estruturas de controle necessárias para a comunicação </w:t>
-      </w:r>
-      <w:proofErr w:type="spellStart"/>
-      <w:r>
-        <w:t>inter-processos</w:t>
-      </w:r>
-      <w:proofErr w:type="spellEnd"/>
-      <w:r>
-        <w:t xml:space="preserve"> (semáforos, memórias </w:t>
-      </w:r>
-      <w:proofErr w:type="gramStart"/>
-      <w:r>
-        <w:t>compartilhadas ...</w:t>
-      </w:r>
-      <w:proofErr w:type="gramEnd"/>
-      <w:r>
-        <w:t>)</w:t>
+        <w:t>Criar e destruir todas as estruturas de controle necessárias para a comunicação inter-processos (semáforos, memórias compartilhadas ...)</w:t>
       </w:r>
     </w:p>
     <w:p>
@@ -1102,15 +1008,7 @@
         <w:jc w:val="both"/>
       </w:pPr>
       <w:r>
-        <w:t xml:space="preserve">Checar a consistência do sistema, detectando situações catastróficas (colisões, trens no mesmo </w:t>
-      </w:r>
-      <w:proofErr w:type="gramStart"/>
-      <w:r>
-        <w:t>ramo ...</w:t>
-      </w:r>
-      <w:proofErr w:type="gramEnd"/>
-      <w:r>
-        <w:t>)</w:t>
+        <w:t>Checar a consistência do sistema, detectando situações catastróficas (colisões, trens no mesmo ramo ...)</w:t>
       </w:r>
     </w:p>
     <w:p>
@@ -1149,17 +1047,7 @@
         <w:jc w:val="both"/>
       </w:pPr>
       <w:r>
-        <w:t xml:space="preserve">O gerenciador funcionará com ciclos de 250 </w:t>
-      </w:r>
-      <w:proofErr w:type="spellStart"/>
-      <w:proofErr w:type="gramStart"/>
-      <w:r>
-        <w:t>ms</w:t>
-      </w:r>
-      <w:proofErr w:type="spellEnd"/>
-      <w:proofErr w:type="gramEnd"/>
-      <w:r>
-        <w:t xml:space="preserve">. A cada ciclo o </w:t>
+        <w:t xml:space="preserve">O gerenciador funcionará com ciclos de 250 ms. A cada ciclo o </w:t>
       </w:r>
       <w:r>
         <w:rPr>
@@ -1171,15 +1059,7 @@
         <w:t xml:space="preserve"> </w:t>
       </w:r>
       <w:r>
-        <w:t xml:space="preserve">irá ler as informações da(s) memória(s) compartilhada(s) sobre a existência ou não dos trens em cada uma das </w:t>
-      </w:r>
-      <w:proofErr w:type="gramStart"/>
-      <w:r>
-        <w:t>6</w:t>
-      </w:r>
-      <w:proofErr w:type="gramEnd"/>
-      <w:r>
-        <w:t xml:space="preserve"> malhas e, em havendo, os dados sobre sua localização. </w:t>
+        <w:t xml:space="preserve">irá ler as informações da(s) memória(s) compartilhada(s) sobre a existência ou não dos trens em cada uma das 6 malhas e, em havendo, os dados sobre sua localização. </w:t>
       </w:r>
     </w:p>
     <w:p>
@@ -1281,15 +1161,7 @@
         <w:jc w:val="both"/>
       </w:pPr>
       <w:r>
-        <w:t xml:space="preserve">Número de vagões (1, 2 ou </w:t>
-      </w:r>
-      <w:proofErr w:type="gramStart"/>
-      <w:r>
-        <w:t>3</w:t>
-      </w:r>
-      <w:proofErr w:type="gramEnd"/>
-      <w:r>
-        <w:t>)</w:t>
+        <w:t>Número de vagões (1, 2 ou 3)</w:t>
       </w:r>
     </w:p>
     <w:p>
@@ -1340,7 +1212,15 @@
         <w:jc w:val="both"/>
       </w:pPr>
       <w:r>
-        <w:t>O lançador só poderá ser iniciado quando o gerenciar es</w:t>
+        <w:t>O lançador só poderá</w:t>
+      </w:r>
+      <w:r>
+        <w:t xml:space="preserve"> ser iniciado quando o gerenciador</w:t>
+      </w:r>
+      <w:bookmarkStart w:id="1" w:name="_GoBack"/>
+      <w:bookmarkEnd w:id="1"/>
+      <w:r>
+        <w:t xml:space="preserve"> es</w:t>
       </w:r>
       <w:r>
         <w:t>tiver em funcionamento e permanecerá funcionando até que o usuário deseje encerrá-lo ou até que o gerenciador seja encerrado.</w:t>
@@ -1405,15 +1285,8 @@
       <w:r>
         <w:t xml:space="preserve"> </w:t>
       </w:r>
-      <w:proofErr w:type="spellStart"/>
-      <w:proofErr w:type="gramStart"/>
-      <w:r>
-        <w:t>ms</w:t>
-      </w:r>
-      <w:proofErr w:type="spellEnd"/>
-      <w:proofErr w:type="gramEnd"/>
-      <w:r>
-        <w:t xml:space="preserve">. O funcionamento destes </w:t>
+      <w:r>
+        <w:t xml:space="preserve">ms. O funcionamento destes </w:t>
       </w:r>
       <w:r>
         <w:t>“</w:t>
@@ -1615,15 +1488,7 @@
         <w:jc w:val="both"/>
       </w:pPr>
       <w:r>
-        <w:t xml:space="preserve">Será fornecida uma configuração (número de trens, números de vagões por trem, </w:t>
-      </w:r>
-      <w:proofErr w:type="gramStart"/>
-      <w:r>
-        <w:t>velocidades ...</w:t>
-      </w:r>
-      <w:proofErr w:type="gramEnd"/>
-      <w:r>
-        <w:t>), com a qual os alunos deverão fazer a inicialização dos trens na malha ferroviária. Após introduzir a configuração no sistema, o grupo deverá deixar a aplicação executando por um tempo a ser determinado pelo professor.</w:t>
+        <w:t>Será fornecida uma configuração (número de trens, números de vagões por trem, velocidades ...), com a qual os alunos deverão fazer a inicialização dos trens na malha ferroviária. Após introduzir a configuração no sistema, o grupo deverá deixar a aplicação executando por um tempo a ser determinado pelo professor.</w:t>
       </w:r>
     </w:p>
     <w:p>
@@ -1673,24 +1538,13 @@
         </w:rPr>
         <w:t>5</w:t>
       </w:r>
-      <w:bookmarkStart w:id="1" w:name="_GoBack"/>
-      <w:bookmarkEnd w:id="1"/>
       <w:r>
         <w:rPr>
           <w:b/>
           <w:sz w:val="28"/>
         </w:rPr>
-        <w:t xml:space="preserve">. Critérios de </w:t>
-      </w:r>
-      <w:proofErr w:type="gramStart"/>
-      <w:r>
-        <w:rPr>
-          <w:b/>
-          <w:sz w:val="28"/>
-        </w:rPr>
-        <w:t>implementação</w:t>
-      </w:r>
-      <w:proofErr w:type="gramEnd"/>
+        <w:t>. Critérios de implementação</w:t>
+      </w:r>
     </w:p>
     <w:p>
       <w:pPr>
@@ -1698,15 +1552,7 @@
         <w:jc w:val="both"/>
       </w:pPr>
       <w:r>
-        <w:t xml:space="preserve">Durante o desenvolvimento deste projeto, os alunos deverão obedecer aos seguintes critérios de </w:t>
-      </w:r>
-      <w:proofErr w:type="gramStart"/>
-      <w:r>
-        <w:t>implementação</w:t>
-      </w:r>
-      <w:proofErr w:type="gramEnd"/>
-      <w:r>
-        <w:t>:</w:t>
+        <w:t>Durante o desenvolvimento deste projeto, os alunos deverão obedecer aos seguintes critérios de implementação:</w:t>
       </w:r>
     </w:p>
     <w:p>
@@ -1720,15 +1566,7 @@
         <w:jc w:val="both"/>
       </w:pPr>
       <w:r>
-        <w:t xml:space="preserve">A aplicação deverá ser desenvolvida em </w:t>
-      </w:r>
-      <w:proofErr w:type="spellStart"/>
-      <w:r>
-        <w:t>Qt</w:t>
-      </w:r>
-      <w:proofErr w:type="spellEnd"/>
-      <w:r>
-        <w:t>;</w:t>
+        <w:t>A aplicação deverá ser desenvolvida em Qt;</w:t>
       </w:r>
     </w:p>
     <w:p>
@@ -1758,17 +1596,7 @@
         <w:t>poderá</w:t>
       </w:r>
       <w:r>
-        <w:t xml:space="preserve"> utilizar o </w:t>
-      </w:r>
-      <w:proofErr w:type="spellStart"/>
-      <w:proofErr w:type="gramStart"/>
-      <w:r>
-        <w:t>QtCreator</w:t>
-      </w:r>
-      <w:proofErr w:type="spellEnd"/>
-      <w:proofErr w:type="gramEnd"/>
-      <w:r>
-        <w:t>;</w:t>
+        <w:t xml:space="preserve"> utilizar o QtCreator;</w:t>
       </w:r>
     </w:p>
     <w:p>
@@ -1813,24 +1641,13 @@
       <w:r>
         <w:t xml:space="preserve">Cada classe deverá ser implementada da mesma maneira que no exemplo desenvolvido em sala de aula, dividida em dois arquivos: </w:t>
       </w:r>
-      <w:proofErr w:type="spellStart"/>
-      <w:proofErr w:type="gramStart"/>
       <w:r>
         <w:rPr>
           <w:rFonts w:ascii="Courier New" w:hAnsi="Courier New" w:cs="Courier New"/>
           <w:sz w:val="20"/>
         </w:rPr>
-        <w:t>classe.</w:t>
-      </w:r>
-      <w:proofErr w:type="gramEnd"/>
-      <w:r>
-        <w:rPr>
-          <w:rFonts w:ascii="Courier New" w:hAnsi="Courier New" w:cs="Courier New"/>
-          <w:sz w:val="20"/>
-        </w:rPr>
-        <w:t>h</w:t>
-      </w:r>
-      <w:proofErr w:type="spellEnd"/>
+        <w:t>classe.h</w:t>
+      </w:r>
       <w:r>
         <w:rPr>
           <w:sz w:val="20"/>
@@ -1869,23 +1686,7 @@
           <w:rFonts w:ascii="Courier New" w:hAnsi="Courier New" w:cs="Courier New"/>
           <w:sz w:val="20"/>
         </w:rPr>
-        <w:t>*</w:t>
-      </w:r>
-      <w:proofErr w:type="gramStart"/>
-      <w:r>
-        <w:rPr>
-          <w:rFonts w:ascii="Courier New" w:hAnsi="Courier New" w:cs="Courier New"/>
-          <w:sz w:val="20"/>
-        </w:rPr>
-        <w:t>.</w:t>
-      </w:r>
-      <w:proofErr w:type="gramEnd"/>
-      <w:r>
-        <w:rPr>
-          <w:rFonts w:ascii="Courier New" w:hAnsi="Courier New" w:cs="Courier New"/>
-          <w:sz w:val="20"/>
-        </w:rPr>
-        <w:t>h</w:t>
+        <w:t>*.h</w:t>
       </w:r>
       <w:r>
         <w:t xml:space="preserve"> deverão estar contidos todos os comandos </w:t>
@@ -1925,26 +1726,8 @@
           <w:rFonts w:ascii="Courier New" w:hAnsi="Courier New" w:cs="Courier New"/>
           <w:sz w:val="20"/>
         </w:rPr>
-        <w:t>*</w:t>
-      </w:r>
-      <w:proofErr w:type="gramStart"/>
-      <w:r>
-        <w:rPr>
-          <w:rFonts w:ascii="Courier New" w:hAnsi="Courier New" w:cs="Courier New"/>
-          <w:sz w:val="20"/>
-        </w:rPr>
-        <w:t>.</w:t>
-      </w:r>
-      <w:proofErr w:type="spellStart"/>
-      <w:proofErr w:type="gramEnd"/>
-      <w:r>
-        <w:rPr>
-          <w:rFonts w:ascii="Courier New" w:hAnsi="Courier New" w:cs="Courier New"/>
-          <w:sz w:val="20"/>
-        </w:rPr>
-        <w:t>cpp</w:t>
-      </w:r>
-      <w:proofErr w:type="spellEnd"/>
+        <w:t>*.cpp</w:t>
+      </w:r>
       <w:r>
         <w:rPr>
           <w:sz w:val="20"/>
@@ -2003,26 +1786,8 @@
           <w:rFonts w:ascii="Courier New" w:hAnsi="Courier New" w:cs="Courier New"/>
           <w:sz w:val="20"/>
         </w:rPr>
-        <w:t>*</w:t>
-      </w:r>
-      <w:proofErr w:type="gramStart"/>
-      <w:r>
-        <w:rPr>
-          <w:rFonts w:ascii="Courier New" w:hAnsi="Courier New" w:cs="Courier New"/>
-          <w:sz w:val="20"/>
-        </w:rPr>
-        <w:t>.</w:t>
-      </w:r>
-      <w:proofErr w:type="spellStart"/>
-      <w:proofErr w:type="gramEnd"/>
-      <w:r>
-        <w:rPr>
-          <w:rFonts w:ascii="Courier New" w:hAnsi="Courier New" w:cs="Courier New"/>
-          <w:sz w:val="20"/>
-        </w:rPr>
-        <w:t>cpp</w:t>
-      </w:r>
-      <w:proofErr w:type="spellEnd"/>
+        <w:t>*.cpp</w:t>
+      </w:r>
       <w:r>
         <w:rPr>
           <w:rFonts w:cstheme="minorHAnsi"/>
@@ -2068,31 +1833,41 @@
           <w:sz w:val="20"/>
           <w:szCs w:val="20"/>
         </w:rPr>
-        <w:t>*</w:t>
-      </w:r>
-      <w:proofErr w:type="gramStart"/>
+        <w:t>*.h</w:t>
+      </w:r>
+      <w:r>
+        <w:rPr>
+          <w:rFonts w:cstheme="minorHAnsi"/>
+        </w:rPr>
+        <w:t xml:space="preserve"> e </w:t>
+      </w:r>
       <w:r>
         <w:rPr>
           <w:rFonts w:ascii="Courier New" w:hAnsi="Courier New" w:cs="Courier New"/>
           <w:sz w:val="20"/>
           <w:szCs w:val="20"/>
         </w:rPr>
-        <w:t>.</w:t>
-      </w:r>
-      <w:proofErr w:type="gramEnd"/>
+        <w:t>*.cpp</w:t>
+      </w:r>
+      <w:r>
+        <w:rPr>
+          <w:rFonts w:cstheme="minorHAnsi"/>
+        </w:rPr>
+        <w:t xml:space="preserve"> deverão conter as diretivas de pré-processamento </w:t>
+      </w:r>
       <w:r>
         <w:rPr>
           <w:rFonts w:ascii="Courier New" w:hAnsi="Courier New" w:cs="Courier New"/>
           <w:sz w:val="20"/>
           <w:szCs w:val="20"/>
         </w:rPr>
-        <w:t>h</w:t>
+        <w:t>#ifndef</w:t>
       </w:r>
       <w:r>
         <w:rPr>
           <w:rFonts w:cstheme="minorHAnsi"/>
         </w:rPr>
-        <w:t xml:space="preserve"> e </w:t>
+        <w:t xml:space="preserve">, </w:t>
       </w:r>
       <w:r>
         <w:rPr>
@@ -2100,80 +1875,22 @@
           <w:sz w:val="20"/>
           <w:szCs w:val="20"/>
         </w:rPr>
-        <w:t>*.</w:t>
-      </w:r>
-      <w:proofErr w:type="spellStart"/>
+        <w:t>#define</w:t>
+      </w:r>
+      <w:r>
+        <w:rPr>
+          <w:rFonts w:cstheme="minorHAnsi"/>
+        </w:rPr>
+        <w:t xml:space="preserve"> e </w:t>
+      </w:r>
       <w:r>
         <w:rPr>
           <w:rFonts w:ascii="Courier New" w:hAnsi="Courier New" w:cs="Courier New"/>
           <w:sz w:val="20"/>
           <w:szCs w:val="20"/>
         </w:rPr>
-        <w:t>cpp</w:t>
-      </w:r>
-      <w:proofErr w:type="spellEnd"/>
-      <w:r>
-        <w:rPr>
-          <w:rFonts w:cstheme="minorHAnsi"/>
-        </w:rPr>
-        <w:t xml:space="preserve"> deverão conter as diretivas de pré-processamento </w:t>
-      </w:r>
-      <w:r>
-        <w:rPr>
-          <w:rFonts w:ascii="Courier New" w:hAnsi="Courier New" w:cs="Courier New"/>
-          <w:sz w:val="20"/>
-          <w:szCs w:val="20"/>
-        </w:rPr>
-        <w:t>#</w:t>
-      </w:r>
-      <w:proofErr w:type="spellStart"/>
-      <w:r>
-        <w:rPr>
-          <w:rFonts w:ascii="Courier New" w:hAnsi="Courier New" w:cs="Courier New"/>
-          <w:sz w:val="20"/>
-          <w:szCs w:val="20"/>
-        </w:rPr>
-        <w:t>ifndef</w:t>
-      </w:r>
-      <w:proofErr w:type="spellEnd"/>
-      <w:r>
-        <w:rPr>
-          <w:rFonts w:cstheme="minorHAnsi"/>
-        </w:rPr>
-        <w:t xml:space="preserve">, </w:t>
-      </w:r>
-      <w:r>
-        <w:rPr>
-          <w:rFonts w:ascii="Courier New" w:hAnsi="Courier New" w:cs="Courier New"/>
-          <w:sz w:val="20"/>
-          <w:szCs w:val="20"/>
-        </w:rPr>
-        <w:t>#define</w:t>
-      </w:r>
-      <w:r>
-        <w:rPr>
-          <w:rFonts w:cstheme="minorHAnsi"/>
-        </w:rPr>
-        <w:t xml:space="preserve"> e </w:t>
-      </w:r>
-      <w:r>
-        <w:rPr>
-          <w:rFonts w:ascii="Courier New" w:hAnsi="Courier New" w:cs="Courier New"/>
-          <w:sz w:val="20"/>
-          <w:szCs w:val="20"/>
-        </w:rPr>
-        <w:t>#</w:t>
-      </w:r>
-      <w:proofErr w:type="spellStart"/>
-      <w:r>
-        <w:rPr>
-          <w:rFonts w:ascii="Courier New" w:hAnsi="Courier New" w:cs="Courier New"/>
-          <w:sz w:val="20"/>
-          <w:szCs w:val="20"/>
-        </w:rPr>
-        <w:t>endif</w:t>
-      </w:r>
-      <w:proofErr w:type="spellEnd"/>
+        <w:t>#endif</w:t>
+      </w:r>
       <w:r>
         <w:rPr>
           <w:rFonts w:cstheme="minorHAnsi"/>
@@ -2205,23 +1922,10 @@
         <w:t>(s)</w:t>
       </w:r>
       <w:r>
-        <w:t xml:space="preserve"> </w:t>
-      </w:r>
-      <w:proofErr w:type="gramStart"/>
-      <w:r>
-        <w:t>deverá</w:t>
-      </w:r>
-      <w:r>
-        <w:t>(</w:t>
-      </w:r>
-      <w:proofErr w:type="spellStart"/>
-      <w:proofErr w:type="gramEnd"/>
-      <w:r>
-        <w:t>ão</w:t>
-      </w:r>
-      <w:proofErr w:type="spellEnd"/>
-      <w:r>
-        <w:t>)</w:t>
+        <w:t xml:space="preserve"> deverá</w:t>
+      </w:r>
+      <w:r>
+        <w:t>(ão)</w:t>
       </w:r>
       <w:r>
         <w:t xml:space="preserve"> conter, além das configurações padrões, as seguintes linhas de código a serem inseridas </w:t>
@@ -2290,52 +1994,30 @@
           <w:szCs w:val="20"/>
           <w:lang w:val="en-US"/>
         </w:rPr>
-        <w:t xml:space="preserve">MOC_DIR += </w:t>
-      </w:r>
-      <w:proofErr w:type="spellStart"/>
-      <w:r>
+        <w:t>MOC_DIR += moc</w:t>
+      </w:r>
+    </w:p>
+    <w:p>
+      <w:pPr>
+        <w:pStyle w:val="PargrafodaLista"/>
+        <w:ind w:left="1560"/>
+        <w:jc w:val="both"/>
         <w:rPr>
           <w:rFonts w:ascii="Courier New" w:hAnsi="Courier New" w:cs="Courier New"/>
           <w:sz w:val="20"/>
           <w:szCs w:val="20"/>
           <w:lang w:val="en-US"/>
         </w:rPr>
-        <w:t>moc</w:t>
-      </w:r>
-      <w:proofErr w:type="spellEnd"/>
-    </w:p>
-    <w:p>
-      <w:pPr>
-        <w:pStyle w:val="PargrafodaLista"/>
-        <w:ind w:left="1560"/>
-        <w:jc w:val="both"/>
+      </w:pPr>
+      <w:r>
         <w:rPr>
           <w:rFonts w:ascii="Courier New" w:hAnsi="Courier New" w:cs="Courier New"/>
           <w:sz w:val="20"/>
           <w:szCs w:val="20"/>
           <w:lang w:val="en-US"/>
         </w:rPr>
-      </w:pPr>
-      <w:r>
-        <w:rPr>
-          <w:rFonts w:ascii="Courier New" w:hAnsi="Courier New" w:cs="Courier New"/>
-          <w:sz w:val="20"/>
-          <w:szCs w:val="20"/>
-          <w:lang w:val="en-US"/>
-        </w:rPr>
-        <w:t xml:space="preserve">OBJECTS_DIR += </w:t>
-      </w:r>
-      <w:proofErr w:type="spellStart"/>
-      <w:r>
-        <w:rPr>
-          <w:rFonts w:ascii="Courier New" w:hAnsi="Courier New" w:cs="Courier New"/>
-          <w:sz w:val="20"/>
-          <w:szCs w:val="20"/>
-          <w:lang w:val="en-US"/>
-        </w:rPr>
-        <w:t>obj</w:t>
-      </w:r>
-      <w:proofErr w:type="spellEnd"/>
+        <w:t>OBJECTS_DIR += obj</w:t>
+      </w:r>
     </w:p>
     <w:p>
       <w:pPr>
@@ -2388,13 +2070,8 @@
         <w:t>Todas as bibliotecas utilizadas</w:t>
       </w:r>
       <w:r>
-        <w:t xml:space="preserve"> que não façam parte da API do </w:t>
-      </w:r>
-      <w:proofErr w:type="spellStart"/>
-      <w:r>
-        <w:t>Qt</w:t>
-      </w:r>
-      <w:proofErr w:type="spellEnd"/>
+        <w:t xml:space="preserve"> que não façam parte da API do Qt</w:t>
+      </w:r>
       <w:r>
         <w:t xml:space="preserve"> deverão ser previamente autorizadas pelo professor através de contato direto ou através do e-mail </w:t>
       </w:r>
@@ -2423,15 +2100,7 @@
         <w:jc w:val="both"/>
       </w:pPr>
       <w:r>
-        <w:t xml:space="preserve">A desobediência de qualquer um dos critérios de </w:t>
-      </w:r>
-      <w:proofErr w:type="gramStart"/>
-      <w:r>
-        <w:t>implementação</w:t>
-      </w:r>
-      <w:proofErr w:type="gramEnd"/>
-      <w:r>
-        <w:t xml:space="preserve"> acima estabelecidos acarretará em imediata </w:t>
+        <w:t xml:space="preserve">A desobediência de qualquer um dos critérios de implementação acima estabelecidos acarretará em imediata </w:t>
       </w:r>
       <w:r>
         <w:rPr>
@@ -2523,7 +2192,6 @@
       <w:r>
         <w:t xml:space="preserve">[1,0 ponto] Documentação completa de todas as classes desenvolvidas utilizando a ferramenta </w:t>
       </w:r>
-      <w:proofErr w:type="spellStart"/>
       <w:r>
         <w:rPr>
           <w:rFonts w:ascii="Courier New" w:hAnsi="Courier New" w:cs="Courier New"/>
@@ -2531,7 +2199,6 @@
         </w:rPr>
         <w:t>doxygen</w:t>
       </w:r>
-      <w:proofErr w:type="spellEnd"/>
     </w:p>
     <w:p>
       <w:pPr>
@@ -2556,16 +2223,8 @@
         <w:rPr>
           <w:rFonts w:cstheme="minorHAnsi"/>
         </w:rPr>
-        <w:t xml:space="preserve">escolhida através de votação pelos alunos. Em caso de empate, o voto de minerva será dado pelo </w:t>
-      </w:r>
-      <w:proofErr w:type="gramStart"/>
-      <w:r>
-        <w:rPr>
-          <w:rFonts w:cstheme="minorHAnsi"/>
-        </w:rPr>
-        <w:t>professor</w:t>
-      </w:r>
-      <w:proofErr w:type="gramEnd"/>
+        <w:t>escolhida através de votação pelos alunos. Em caso de empate, o voto de minerva será dado pelo professor</w:t>
+      </w:r>
     </w:p>
     <w:p>
       <w:pPr>
@@ -4228,7 +3887,7 @@
 </file>
 
 <file path=customXml/itemProps1.xml><?xml version="1.0" encoding="utf-8"?>
-<ds:datastoreItem xmlns:ds="http://schemas.openxmlformats.org/officeDocument/2006/customXml" ds:itemID="{72A836AF-DDB3-4949-824F-007743E60143}">
+<ds:datastoreItem xmlns:ds="http://schemas.openxmlformats.org/officeDocument/2006/customXml" ds:itemID="{207065E4-BD5E-45C4-B196-C0D718C0D6BE}">
   <ds:schemaRefs>
     <ds:schemaRef ds:uri="http://schemas.openxmlformats.org/officeDocument/2006/bibliography"/>
   </ds:schemaRefs>

</xml_diff>